<commit_message>
Updated notebook, added folder
</commit_message>
<xml_diff>
--- a/Global Suicide Rates.docx
+++ b/Global Suicide Rates.docx
@@ -345,20 +345,19 @@
     </w:p>
     <w:sdt>
       <w:sdtPr>
+        <w:rPr>
+          <w:rFonts w:asciiTheme="minorHAnsi" w:eastAsiaTheme="minorEastAsia" w:hAnsiTheme="minorHAnsi" w:cs="Times New Roman"/>
+          <w:color w:val="auto"/>
+          <w:sz w:val="22"/>
+          <w:szCs w:val="22"/>
+        </w:rPr>
         <w:id w:val="-729999737"/>
         <w:docPartObj>
           <w:docPartGallery w:val="Table of Contents"/>
           <w:docPartUnique/>
         </w:docPartObj>
       </w:sdtPr>
-      <w:sdtEndPr>
-        <w:rPr>
-          <w:rFonts w:asciiTheme="minorHAnsi" w:eastAsiaTheme="minorEastAsia" w:hAnsiTheme="minorHAnsi" w:cs="Times New Roman"/>
-          <w:color w:val="auto"/>
-          <w:sz w:val="22"/>
-          <w:szCs w:val="22"/>
-        </w:rPr>
-      </w:sdtEndPr>
+      <w:sdtEndPr/>
       <w:sdtContent>
         <w:p>
           <w:pPr>
@@ -385,6 +384,7 @@
               <w:temporary/>
               <w:showingPlcHdr/>
             </w:sdtPr>
+            <w:sdtEndPr/>
             <w:sdtContent>
               <w:r>
                 <w:rPr>
@@ -420,6 +420,7 @@
               <w:temporary/>
               <w:showingPlcHdr/>
             </w:sdtPr>
+            <w:sdtEndPr/>
             <w:sdtContent>
               <w:r>
                 <w:t>Type chapter title (level 2)</w:t>
@@ -447,6 +448,7 @@
               <w:temporary/>
               <w:showingPlcHdr/>
             </w:sdtPr>
+            <w:sdtEndPr/>
             <w:sdtContent>
               <w:r>
                 <w:t>Type chapter title (level 3)</w:t>
@@ -477,6 +479,7 @@
               <w:temporary/>
               <w:showingPlcHdr/>
             </w:sdtPr>
+            <w:sdtEndPr/>
             <w:sdtContent>
               <w:r>
                 <w:rPr>
@@ -512,6 +515,7 @@
               <w:temporary/>
               <w:showingPlcHdr/>
             </w:sdtPr>
+            <w:sdtEndPr/>
             <w:sdtContent>
               <w:r>
                 <w:t>Type chapter title (level 2)</w:t>
@@ -539,6 +543,7 @@
               <w:temporary/>
               <w:showingPlcHdr/>
             </w:sdtPr>
+            <w:sdtEndPr/>
             <w:sdtContent>
               <w:r>
                 <w:t>Type chapter title (level 3)</w:t>
@@ -556,20 +561,19 @@
     </w:sdt>
     <w:sdt>
       <w:sdtPr>
+        <w:rPr>
+          <w:rFonts w:asciiTheme="minorHAnsi" w:eastAsiaTheme="minorEastAsia" w:hAnsiTheme="minorHAnsi" w:cs="Times New Roman"/>
+          <w:color w:val="auto"/>
+          <w:sz w:val="22"/>
+          <w:szCs w:val="22"/>
+        </w:rPr>
         <w:id w:val="2064053760"/>
         <w:docPartObj>
           <w:docPartGallery w:val="Table of Contents"/>
           <w:docPartUnique/>
         </w:docPartObj>
       </w:sdtPr>
-      <w:sdtEndPr>
-        <w:rPr>
-          <w:rFonts w:asciiTheme="minorHAnsi" w:eastAsiaTheme="minorEastAsia" w:hAnsiTheme="minorHAnsi" w:cs="Times New Roman"/>
-          <w:color w:val="auto"/>
-          <w:sz w:val="22"/>
-          <w:szCs w:val="22"/>
-        </w:rPr>
-      </w:sdtEndPr>
+      <w:sdtEndPr/>
       <w:sdtContent>
         <w:p>
           <w:pPr>
@@ -596,6 +600,7 @@
               <w:temporary/>
               <w:showingPlcHdr/>
             </w:sdtPr>
+            <w:sdtEndPr/>
             <w:sdtContent>
               <w:r>
                 <w:rPr>
@@ -631,6 +636,7 @@
               <w:temporary/>
               <w:showingPlcHdr/>
             </w:sdtPr>
+            <w:sdtEndPr/>
             <w:sdtContent>
               <w:r>
                 <w:t>Type chapter title (level 2)</w:t>
@@ -658,6 +664,7 @@
               <w:temporary/>
               <w:showingPlcHdr/>
             </w:sdtPr>
+            <w:sdtEndPr/>
             <w:sdtContent>
               <w:r>
                 <w:t>Type chapter title (level 3)</w:t>
@@ -688,6 +695,7 @@
               <w:temporary/>
               <w:showingPlcHdr/>
             </w:sdtPr>
+            <w:sdtEndPr/>
             <w:sdtContent>
               <w:r>
                 <w:rPr>
@@ -723,6 +731,7 @@
               <w:temporary/>
               <w:showingPlcHdr/>
             </w:sdtPr>
+            <w:sdtEndPr/>
             <w:sdtContent>
               <w:r>
                 <w:t>Type chapter title (level 2)</w:t>
@@ -750,6 +759,7 @@
               <w:temporary/>
               <w:showingPlcHdr/>
             </w:sdtPr>
+            <w:sdtEndPr/>
             <w:sdtContent>
               <w:r>
                 <w:t>Type chapter title (level 3)</w:t>
@@ -1286,7 +1296,23 @@
           <w:sz w:val="24"/>
           <w:szCs w:val="24"/>
         </w:rPr>
-        <w:t>How does age correlate to the number of suicides?</w:t>
+        <w:t xml:space="preserve">How does age </w:t>
+      </w:r>
+      <w:r>
+        <w:rPr>
+          <w:rFonts w:ascii="Times New Roman" w:hAnsi="Times New Roman" w:cs="Times New Roman"/>
+          <w:sz w:val="24"/>
+          <w:szCs w:val="24"/>
+        </w:rPr>
+        <w:t>relate</w:t>
+      </w:r>
+      <w:r>
+        <w:rPr>
+          <w:rFonts w:ascii="Times New Roman" w:hAnsi="Times New Roman" w:cs="Times New Roman"/>
+          <w:sz w:val="24"/>
+          <w:szCs w:val="24"/>
+        </w:rPr>
+        <w:t xml:space="preserve"> to the number of suicides?</w:t>
       </w:r>
     </w:p>
     <w:p>
@@ -1337,16 +1363,6 @@
     </w:p>
     <w:p>
       <w:pPr>
-        <w:spacing w:after="0"/>
-        <w:rPr>
-          <w:rFonts w:ascii="Times New Roman" w:hAnsi="Times New Roman" w:cs="Times New Roman"/>
-          <w:sz w:val="24"/>
-          <w:szCs w:val="24"/>
-        </w:rPr>
-      </w:pPr>
-    </w:p>
-    <w:p>
-      <w:pPr>
         <w:pStyle w:val="Heading1"/>
         <w:rPr>
           <w:rFonts w:ascii="Times New Roman" w:hAnsi="Times New Roman" w:cs="Times New Roman"/>
@@ -1375,6 +1391,69 @@
       <w:r>
         <w:rPr>
           <w:rFonts w:ascii="Times New Roman" w:hAnsi="Times New Roman" w:cs="Times New Roman"/>
+          <w:noProof/>
+          <w:sz w:val="24"/>
+          <w:szCs w:val="24"/>
+        </w:rPr>
+        <w:drawing>
+          <wp:anchor distT="0" distB="0" distL="114300" distR="114300" simplePos="0" relativeHeight="251658240" behindDoc="0" locked="0" layoutInCell="1" allowOverlap="1" wp14:anchorId="66A36E2F" wp14:editId="12DBAE9C">
+            <wp:simplePos x="0" y="0"/>
+            <wp:positionH relativeFrom="margin">
+              <wp:posOffset>-635</wp:posOffset>
+            </wp:positionH>
+            <wp:positionV relativeFrom="paragraph">
+              <wp:posOffset>231140</wp:posOffset>
+            </wp:positionV>
+            <wp:extent cx="6257925" cy="4171950"/>
+            <wp:effectExtent l="0" t="0" r="9525" b="0"/>
+            <wp:wrapSquare wrapText="bothSides"/>
+            <wp:docPr id="3" name="Picture 3" descr="Chart, bar chart&#10;&#10;Description automatically generated"/>
+            <wp:cNvGraphicFramePr>
+              <a:graphicFrameLocks xmlns:a="http://schemas.openxmlformats.org/drawingml/2006/main" noChangeAspect="1"/>
+            </wp:cNvGraphicFramePr>
+            <a:graphic xmlns:a="http://schemas.openxmlformats.org/drawingml/2006/main">
+              <a:graphicData uri="http://schemas.openxmlformats.org/drawingml/2006/picture">
+                <pic:pic xmlns:pic="http://schemas.openxmlformats.org/drawingml/2006/picture">
+                  <pic:nvPicPr>
+                    <pic:cNvPr id="3" name="Picture 3" descr="Chart, bar chart&#10;&#10;Description automatically generated"/>
+                    <pic:cNvPicPr/>
+                  </pic:nvPicPr>
+                  <pic:blipFill>
+                    <a:blip r:embed="rId7">
+                      <a:extLst>
+                        <a:ext uri="{28A0092B-C50C-407E-A947-70E740481C1C}">
+                          <a14:useLocalDpi xmlns:a14="http://schemas.microsoft.com/office/drawing/2010/main" val="0"/>
+                        </a:ext>
+                      </a:extLst>
+                    </a:blip>
+                    <a:stretch>
+                      <a:fillRect/>
+                    </a:stretch>
+                  </pic:blipFill>
+                  <pic:spPr>
+                    <a:xfrm>
+                      <a:off x="0" y="0"/>
+                      <a:ext cx="6257925" cy="4171950"/>
+                    </a:xfrm>
+                    <a:prstGeom prst="rect">
+                      <a:avLst/>
+                    </a:prstGeom>
+                  </pic:spPr>
+                </pic:pic>
+              </a:graphicData>
+            </a:graphic>
+            <wp14:sizeRelH relativeFrom="margin">
+              <wp14:pctWidth>0</wp14:pctWidth>
+            </wp14:sizeRelH>
+            <wp14:sizeRelV relativeFrom="margin">
+              <wp14:pctHeight>0</wp14:pctHeight>
+            </wp14:sizeRelV>
+          </wp:anchor>
+        </w:drawing>
+      </w:r>
+      <w:r>
+        <w:rPr>
+          <w:rFonts w:ascii="Times New Roman" w:hAnsi="Times New Roman" w:cs="Times New Roman"/>
           <w:b/>
           <w:bCs/>
         </w:rPr>
@@ -1387,50 +1466,182 @@
           <w:bCs/>
           <w:color w:val="auto"/>
         </w:rPr>
-        <w:t>Linear Regression</w:t>
-      </w:r>
-    </w:p>
-    <w:p>
-      <w:r>
+        <w:t>Age &amp; the Number of Suicides</w:t>
+      </w:r>
+    </w:p>
+    <w:p>
+      <w:pPr>
+        <w:spacing w:after="0"/>
+        <w:rPr>
+          <w:rFonts w:ascii="Times New Roman" w:hAnsi="Times New Roman" w:cs="Times New Roman"/>
+          <w:sz w:val="24"/>
+          <w:szCs w:val="24"/>
+        </w:rPr>
+      </w:pPr>
+      <w:r>
+        <w:rPr>
+          <w:rFonts w:ascii="Times New Roman" w:hAnsi="Times New Roman" w:cs="Times New Roman"/>
+          <w:sz w:val="24"/>
+          <w:szCs w:val="24"/>
+        </w:rPr>
         <w:tab/>
       </w:r>
-    </w:p>
-    <w:p>
-      <w:pPr>
-        <w:rPr>
-          <w:rFonts w:ascii="Times New Roman" w:hAnsi="Times New Roman" w:cs="Times New Roman"/>
-          <w:sz w:val="24"/>
-          <w:szCs w:val="24"/>
-        </w:rPr>
-      </w:pPr>
-    </w:p>
-    <w:p>
-      <w:pPr>
-        <w:ind w:left="1080"/>
-        <w:rPr>
-          <w:rFonts w:ascii="Times New Roman" w:hAnsi="Times New Roman" w:cs="Times New Roman"/>
-          <w:sz w:val="24"/>
-          <w:szCs w:val="24"/>
-        </w:rPr>
-      </w:pPr>
-    </w:p>
-    <w:p>
-      <w:pPr>
+      <w:r>
+        <w:rPr>
+          <w:rFonts w:ascii="Times New Roman" w:hAnsi="Times New Roman" w:cs="Times New Roman"/>
+          <w:sz w:val="24"/>
+          <w:szCs w:val="24"/>
+        </w:rPr>
+        <w:tab/>
+        <w:t>Figure 2: Bar-Chart Comparing Age &amp; # of Suicides</w:t>
+      </w:r>
+    </w:p>
+    <w:p>
+      <w:pPr>
+        <w:spacing w:after="0"/>
+        <w:rPr>
+          <w:rFonts w:ascii="Times New Roman" w:hAnsi="Times New Roman" w:cs="Times New Roman"/>
+          <w:sz w:val="24"/>
+          <w:szCs w:val="24"/>
+        </w:rPr>
+      </w:pPr>
+    </w:p>
+    <w:p>
+      <w:pPr>
+        <w:spacing w:after="0"/>
+        <w:rPr>
+          <w:rFonts w:ascii="Times New Roman" w:hAnsi="Times New Roman" w:cs="Times New Roman"/>
+          <w:sz w:val="24"/>
+          <w:szCs w:val="24"/>
+        </w:rPr>
+      </w:pPr>
+      <w:r>
+        <w:rPr>
+          <w:rFonts w:ascii="Times New Roman" w:hAnsi="Times New Roman" w:cs="Times New Roman"/>
+          <w:sz w:val="24"/>
+          <w:szCs w:val="24"/>
+        </w:rPr>
+        <w:tab/>
+      </w:r>
+      <w:r>
+        <w:rPr>
+          <w:rFonts w:ascii="Times New Roman" w:hAnsi="Times New Roman" w:cs="Times New Roman"/>
+          <w:sz w:val="24"/>
+          <w:szCs w:val="24"/>
+        </w:rPr>
+        <w:t xml:space="preserve">This figure describes the global number of suicides with the following age groups: 18-24 </w:t>
+      </w:r>
+    </w:p>
+    <w:p>
+      <w:pPr>
+        <w:spacing w:after="0"/>
+        <w:ind w:firstLine="720"/>
+        <w:rPr>
+          <w:rFonts w:ascii="Times New Roman" w:hAnsi="Times New Roman" w:cs="Times New Roman"/>
+          <w:sz w:val="24"/>
+          <w:szCs w:val="24"/>
+        </w:rPr>
+      </w:pPr>
+      <w:r>
+        <w:rPr>
+          <w:rFonts w:ascii="Times New Roman" w:hAnsi="Times New Roman" w:cs="Times New Roman"/>
+          <w:sz w:val="24"/>
+          <w:szCs w:val="24"/>
+        </w:rPr>
+        <w:t xml:space="preserve">years, 35-54 years, 75+ years, 25-34 years, 55-74 years, and 5-14 years. </w:t>
+      </w:r>
+      <w:r>
+        <w:rPr>
+          <w:rFonts w:ascii="Times New Roman" w:hAnsi="Times New Roman" w:cs="Times New Roman"/>
+          <w:sz w:val="24"/>
+          <w:szCs w:val="24"/>
+        </w:rPr>
+        <w:t xml:space="preserve">The group </w:t>
+      </w:r>
+    </w:p>
+    <w:p>
+      <w:pPr>
+        <w:spacing w:after="0"/>
         <w:ind w:left="720"/>
-        <w:rPr>
-          <w:rFonts w:ascii="Times New Roman" w:hAnsi="Times New Roman" w:cs="Times New Roman"/>
-          <w:sz w:val="24"/>
-          <w:szCs w:val="24"/>
-        </w:rPr>
-      </w:pPr>
-      <w:r>
-        <w:rPr>
-          <w:rFonts w:ascii="Times New Roman" w:hAnsi="Times New Roman" w:cs="Times New Roman"/>
-          <w:sz w:val="24"/>
-          <w:szCs w:val="24"/>
-        </w:rPr>
-        <w:br w:type="page"/>
-      </w:r>
+      </w:pPr>
+      <w:r>
+        <w:rPr>
+          <w:rFonts w:ascii="Times New Roman" w:hAnsi="Times New Roman" w:cs="Times New Roman"/>
+          <w:sz w:val="24"/>
+          <w:szCs w:val="24"/>
+        </w:rPr>
+        <w:t xml:space="preserve">with the smallest number of suicides is individuals 5-14 years of age. Surprisingly, the group with the highest number of suicides were 35-54 years of age. </w:t>
+      </w:r>
+      <w:r>
+        <w:rPr>
+          <w:rFonts w:ascii="Times New Roman" w:hAnsi="Times New Roman" w:cs="Times New Roman"/>
+          <w:i/>
+          <w:iCs/>
+          <w:sz w:val="24"/>
+          <w:szCs w:val="24"/>
+        </w:rPr>
+        <w:t>UN News</w:t>
+      </w:r>
+      <w:r>
+        <w:rPr>
+          <w:rFonts w:ascii="Times New Roman" w:hAnsi="Times New Roman" w:cs="Times New Roman"/>
+          <w:sz w:val="24"/>
+          <w:szCs w:val="24"/>
+        </w:rPr>
+        <w:t xml:space="preserve"> claimed</w:t>
+      </w:r>
+      <w:r>
+        <w:rPr>
+          <w:rFonts w:ascii="Times New Roman" w:hAnsi="Times New Roman" w:cs="Times New Roman"/>
+          <w:sz w:val="24"/>
+          <w:szCs w:val="24"/>
+        </w:rPr>
+        <w:t xml:space="preserve"> suicide was the second leading cause of death for 15-29-year-olds. So, I find it intriguing how people past that age group committed the most suicides, globally.</w:t>
+      </w:r>
+    </w:p>
+    <w:p>
+      <w:pPr>
+        <w:spacing w:after="0" w:line="240" w:lineRule="auto"/>
+        <w:ind w:firstLine="720"/>
+        <w:rPr>
+          <w:rFonts w:ascii="Times New Roman" w:hAnsi="Times New Roman" w:cs="Times New Roman"/>
+          <w:sz w:val="24"/>
+          <w:szCs w:val="24"/>
+        </w:rPr>
+      </w:pPr>
+    </w:p>
+    <w:p>
+      <w:pPr>
+        <w:spacing w:after="0" w:line="240" w:lineRule="auto"/>
+        <w:ind w:firstLine="720"/>
+        <w:rPr>
+          <w:rFonts w:ascii="Times New Roman" w:hAnsi="Times New Roman" w:cs="Times New Roman"/>
+          <w:sz w:val="24"/>
+          <w:szCs w:val="24"/>
+        </w:rPr>
+      </w:pPr>
+    </w:p>
+    <w:p>
+      <w:pPr>
+        <w:spacing w:after="0" w:line="240" w:lineRule="auto"/>
+        <w:ind w:firstLine="720"/>
+        <w:rPr>
+          <w:rFonts w:ascii="Times New Roman" w:hAnsi="Times New Roman" w:cs="Times New Roman"/>
+          <w:sz w:val="24"/>
+          <w:szCs w:val="24"/>
+        </w:rPr>
+      </w:pPr>
+    </w:p>
+    <w:p>
+      <w:pPr>
+        <w:spacing w:after="0" w:line="240" w:lineRule="auto"/>
+        <w:ind w:firstLine="720"/>
+        <w:rPr>
+          <w:rFonts w:ascii="Times New Roman" w:hAnsi="Times New Roman" w:cs="Times New Roman"/>
+          <w:sz w:val="24"/>
+          <w:szCs w:val="24"/>
+        </w:rPr>
+      </w:pPr>
     </w:p>
     <w:p>
       <w:pPr>
@@ -1462,7 +1673,7 @@
           <w:szCs w:val="24"/>
         </w:rPr>
       </w:pPr>
-      <w:hyperlink r:id="rId7" w:history="1">
+      <w:hyperlink r:id="rId8" w:history="1">
         <w:r>
           <w:rPr>
             <w:rStyle w:val="Hyperlink"/>
@@ -1470,7 +1681,25 @@
             <w:sz w:val="24"/>
             <w:szCs w:val="24"/>
           </w:rPr>
-          <w:t>https://news.un.org/en/story/2019/09/1045892</w:t>
+          <w:t>https://news.u</w:t>
+        </w:r>
+        <w:r>
+          <w:rPr>
+            <w:rStyle w:val="Hyperlink"/>
+            <w:rFonts w:ascii="Times New Roman" w:hAnsi="Times New Roman" w:cs="Times New Roman"/>
+            <w:sz w:val="24"/>
+            <w:szCs w:val="24"/>
+          </w:rPr>
+          <w:t>n</w:t>
+        </w:r>
+        <w:r>
+          <w:rPr>
+            <w:rStyle w:val="Hyperlink"/>
+            <w:rFonts w:ascii="Times New Roman" w:hAnsi="Times New Roman" w:cs="Times New Roman"/>
+            <w:sz w:val="24"/>
+            <w:szCs w:val="24"/>
+          </w:rPr>
+          <w:t>.org/en/story/2019/09/1045892</w:t>
         </w:r>
       </w:hyperlink>
     </w:p>
@@ -1495,7 +1724,7 @@
           <w:szCs w:val="24"/>
         </w:rPr>
       </w:pPr>
-      <w:hyperlink r:id="rId8" w:history="1">
+      <w:hyperlink r:id="rId9" w:history="1">
         <w:r>
           <w:rPr>
             <w:rStyle w:val="Hyperlink"/>
@@ -1528,7 +1757,7 @@
           <w:szCs w:val="24"/>
         </w:rPr>
       </w:pPr>
-      <w:hyperlink r:id="rId9" w:history="1">
+      <w:hyperlink r:id="rId10" w:history="1">
         <w:r>
           <w:rPr>
             <w:rStyle w:val="Hyperlink"/>
@@ -2270,6 +2499,18 @@
       <w:contextualSpacing/>
     </w:pPr>
   </w:style>
+  <w:style w:type="character" w:styleId="FollowedHyperlink">
+    <w:name w:val="FollowedHyperlink"/>
+    <w:basedOn w:val="DefaultParagraphFont"/>
+    <w:uiPriority w:val="99"/>
+    <w:semiHidden/>
+    <w:unhideWhenUsed/>
+    <w:rsid w:val="002029EF"/>
+    <w:rPr>
+      <w:color w:val="954F72" w:themeColor="followedHyperlink"/>
+      <w:u w:val="single"/>
+    </w:rPr>
+  </w:style>
 </w:styles>
 </file>
 
@@ -2501,6 +2742,8 @@
     <w:rsidRoot w:val="0037732F"/>
     <w:rsid w:val="000A44A9"/>
     <w:rsid w:val="0037732F"/>
+    <w:rsid w:val="00B764E2"/>
+    <w:rsid w:val="00EB6442"/>
   </w:rsids>
   <m:mathPr>
     <m:mathFont m:val="Cambria Math"/>

</xml_diff>

<commit_message>
Updated notebook and report
</commit_message>
<xml_diff>
--- a/Global Suicide Rates.docx
+++ b/Global Suicide Rates.docx
@@ -1582,21 +1582,71 @@
         </w:rPr>
         <w:t xml:space="preserve"> suicide was the second leading cause of death for 15-29-year-olds. So, I </w:t>
       </w:r>
-      <w:r>
-        <w:rPr>
-          <w:rFonts w:ascii="Times New Roman" w:hAnsi="Times New Roman" w:cs="Times New Roman"/>
-          <w:sz w:val="24"/>
-          <w:szCs w:val="24"/>
-        </w:rPr>
-        <w:t xml:space="preserve">didn’t expect </w:t>
-      </w:r>
-      <w:r>
-        <w:rPr>
-          <w:rFonts w:ascii="Times New Roman" w:hAnsi="Times New Roman" w:cs="Times New Roman"/>
-          <w:sz w:val="24"/>
-          <w:szCs w:val="24"/>
-        </w:rPr>
-        <w:t xml:space="preserve"> people past that age group committed the most suicides, globally.</w:t>
+      <w:proofErr w:type="gramStart"/>
+      <w:r>
+        <w:rPr>
+          <w:rFonts w:ascii="Times New Roman" w:hAnsi="Times New Roman" w:cs="Times New Roman"/>
+          <w:sz w:val="24"/>
+          <w:szCs w:val="24"/>
+        </w:rPr>
+        <w:t>didn’t</w:t>
+      </w:r>
+      <w:proofErr w:type="gramEnd"/>
+      <w:r>
+        <w:rPr>
+          <w:rFonts w:ascii="Times New Roman" w:hAnsi="Times New Roman" w:cs="Times New Roman"/>
+          <w:sz w:val="24"/>
+          <w:szCs w:val="24"/>
+        </w:rPr>
+        <w:t xml:space="preserve"> expect</w:t>
+      </w:r>
+      <w:r>
+        <w:rPr>
+          <w:rFonts w:ascii="Times New Roman" w:hAnsi="Times New Roman" w:cs="Times New Roman"/>
+          <w:sz w:val="24"/>
+          <w:szCs w:val="24"/>
+        </w:rPr>
+        <w:t xml:space="preserve"> for people</w:t>
+      </w:r>
+      <w:r>
+        <w:rPr>
+          <w:rFonts w:ascii="Times New Roman" w:hAnsi="Times New Roman" w:cs="Times New Roman"/>
+          <w:sz w:val="24"/>
+          <w:szCs w:val="24"/>
+        </w:rPr>
+        <w:t xml:space="preserve"> past that age group</w:t>
+      </w:r>
+      <w:r>
+        <w:rPr>
+          <w:rFonts w:ascii="Times New Roman" w:hAnsi="Times New Roman" w:cs="Times New Roman"/>
+          <w:sz w:val="24"/>
+          <w:szCs w:val="24"/>
+        </w:rPr>
+        <w:t xml:space="preserve"> to commit </w:t>
+      </w:r>
+      <w:r>
+        <w:rPr>
+          <w:rFonts w:ascii="Times New Roman" w:hAnsi="Times New Roman" w:cs="Times New Roman"/>
+          <w:sz w:val="24"/>
+          <w:szCs w:val="24"/>
+        </w:rPr>
+        <w:t>th</w:t>
+      </w:r>
+      <w:r>
+        <w:rPr>
+          <w:rFonts w:ascii="Times New Roman" w:hAnsi="Times New Roman" w:cs="Times New Roman"/>
+          <w:sz w:val="24"/>
+          <w:szCs w:val="24"/>
+        </w:rPr>
+        <w:t>at many suicides</w:t>
+      </w:r>
+      <w:r>
+        <w:rPr>
+          <w:rFonts w:ascii="Times New Roman" w:hAnsi="Times New Roman" w:cs="Times New Roman"/>
+          <w:sz w:val="24"/>
+          <w:szCs w:val="24"/>
+        </w:rPr>
+        <w:t>, globally.</w:t>
       </w:r>
     </w:p>
     <w:p>
@@ -1612,6 +1662,129 @@
     </w:p>
     <w:p>
       <w:pPr>
+        <w:pStyle w:val="Heading2"/>
+        <w:rPr>
+          <w:rFonts w:ascii="Times New Roman" w:hAnsi="Times New Roman" w:cs="Times New Roman"/>
+          <w:b/>
+          <w:bCs/>
+        </w:rPr>
+      </w:pPr>
+      <w:r>
+        <w:tab/>
+      </w:r>
+    </w:p>
+    <w:p/>
+    <w:p>
+      <w:pPr>
+        <w:jc w:val="right"/>
+        <w:rPr>
+          <w:rFonts w:ascii="Times New Roman" w:hAnsi="Times New Roman" w:cs="Times New Roman"/>
+          <w:sz w:val="24"/>
+          <w:szCs w:val="24"/>
+        </w:rPr>
+      </w:pPr>
+      <w:r>
+        <w:lastRenderedPageBreak/>
+        <w:tab/>
+      </w:r>
+      <w:r>
+        <w:rPr>
+          <w:rFonts w:ascii="Times New Roman" w:hAnsi="Times New Roman" w:cs="Times New Roman"/>
+          <w:sz w:val="24"/>
+          <w:szCs w:val="24"/>
+        </w:rPr>
+        <w:t>Page 3</w:t>
+      </w:r>
+    </w:p>
+    <w:p>
+      <w:pPr>
+        <w:pStyle w:val="Heading2"/>
+      </w:pPr>
+      <w:r>
+        <w:rPr>
+          <w:rFonts w:ascii="Times New Roman" w:hAnsi="Times New Roman" w:cs="Times New Roman"/>
+          <w:b/>
+          <w:bCs/>
+          <w:color w:val="auto"/>
+        </w:rPr>
+        <w:t>Correlation Between Population &amp; Number of Suicides</w:t>
+      </w:r>
+    </w:p>
+    <w:p>
+      <w:pPr>
+        <w:rPr>
+          <w:rFonts w:ascii="Times New Roman" w:hAnsi="Times New Roman" w:cs="Times New Roman"/>
+          <w:sz w:val="24"/>
+          <w:szCs w:val="24"/>
+        </w:rPr>
+      </w:pPr>
+      <w:r>
+        <w:rPr>
+          <w:rFonts w:ascii="Times New Roman" w:hAnsi="Times New Roman" w:cs="Times New Roman"/>
+          <w:sz w:val="24"/>
+          <w:szCs w:val="24"/>
+        </w:rPr>
+        <w:tab/>
+      </w:r>
+      <w:r>
+        <w:rPr>
+          <w:rFonts w:ascii="Times New Roman" w:hAnsi="Times New Roman" w:cs="Times New Roman"/>
+          <w:noProof/>
+          <w:sz w:val="24"/>
+          <w:szCs w:val="24"/>
+        </w:rPr>
+        <w:drawing>
+          <wp:inline distT="0" distB="0" distL="0" distR="0" wp14:anchorId="5077B9AA" wp14:editId="136344AB">
+            <wp:extent cx="6291549" cy="4191000"/>
+            <wp:effectExtent l="0" t="0" r="0" b="0"/>
+            <wp:docPr id="2" name="Picture 2"/>
+            <wp:cNvGraphicFramePr>
+              <a:graphicFrameLocks xmlns:a="http://schemas.openxmlformats.org/drawingml/2006/main" noChangeAspect="1"/>
+            </wp:cNvGraphicFramePr>
+            <a:graphic xmlns:a="http://schemas.openxmlformats.org/drawingml/2006/main">
+              <a:graphicData uri="http://schemas.openxmlformats.org/drawingml/2006/picture">
+                <pic:pic xmlns:pic="http://schemas.openxmlformats.org/drawingml/2006/picture">
+                  <pic:nvPicPr>
+                    <pic:cNvPr id="0" name="Picture 1"/>
+                    <pic:cNvPicPr>
+                      <a:picLocks noChangeAspect="1" noChangeArrowheads="1"/>
+                    </pic:cNvPicPr>
+                  </pic:nvPicPr>
+                  <pic:blipFill>
+                    <a:blip r:embed="rId8">
+                      <a:extLst>
+                        <a:ext uri="{28A0092B-C50C-407E-A947-70E740481C1C}">
+                          <a14:useLocalDpi xmlns:a14="http://schemas.microsoft.com/office/drawing/2010/main" val="0"/>
+                        </a:ext>
+                      </a:extLst>
+                    </a:blip>
+                    <a:srcRect/>
+                    <a:stretch>
+                      <a:fillRect/>
+                    </a:stretch>
+                  </pic:blipFill>
+                  <pic:spPr bwMode="auto">
+                    <a:xfrm>
+                      <a:off x="0" y="0"/>
+                      <a:ext cx="6295358" cy="4193538"/>
+                    </a:xfrm>
+                    <a:prstGeom prst="rect">
+                      <a:avLst/>
+                    </a:prstGeom>
+                    <a:noFill/>
+                    <a:ln>
+                      <a:noFill/>
+                    </a:ln>
+                  </pic:spPr>
+                </pic:pic>
+              </a:graphicData>
+            </a:graphic>
+          </wp:inline>
+        </w:drawing>
+      </w:r>
+    </w:p>
+    <w:p>
+      <w:pPr>
         <w:spacing w:after="0" w:line="240" w:lineRule="auto"/>
         <w:ind w:firstLine="720"/>
         <w:rPr>
@@ -1653,13 +1826,199 @@
           <w:szCs w:val="24"/>
         </w:rPr>
       </w:pPr>
-      <w:r>
-        <w:rPr>
-          <w:rFonts w:ascii="Times New Roman" w:hAnsi="Times New Roman" w:cs="Times New Roman"/>
-          <w:sz w:val="24"/>
-          <w:szCs w:val="24"/>
-        </w:rPr>
-        <w:lastRenderedPageBreak/>
+    </w:p>
+    <w:p>
+      <w:pPr>
+        <w:spacing w:after="0" w:line="240" w:lineRule="auto"/>
+        <w:ind w:firstLine="720"/>
+        <w:rPr>
+          <w:rFonts w:ascii="Times New Roman" w:hAnsi="Times New Roman" w:cs="Times New Roman"/>
+          <w:sz w:val="24"/>
+          <w:szCs w:val="24"/>
+        </w:rPr>
+      </w:pPr>
+    </w:p>
+    <w:p>
+      <w:pPr>
+        <w:spacing w:after="0" w:line="240" w:lineRule="auto"/>
+        <w:ind w:firstLine="720"/>
+        <w:rPr>
+          <w:rFonts w:ascii="Times New Roman" w:hAnsi="Times New Roman" w:cs="Times New Roman"/>
+          <w:sz w:val="24"/>
+          <w:szCs w:val="24"/>
+        </w:rPr>
+      </w:pPr>
+    </w:p>
+    <w:p>
+      <w:pPr>
+        <w:spacing w:after="0" w:line="240" w:lineRule="auto"/>
+        <w:ind w:firstLine="720"/>
+        <w:rPr>
+          <w:rFonts w:ascii="Times New Roman" w:hAnsi="Times New Roman" w:cs="Times New Roman"/>
+          <w:sz w:val="24"/>
+          <w:szCs w:val="24"/>
+        </w:rPr>
+      </w:pPr>
+    </w:p>
+    <w:p>
+      <w:pPr>
+        <w:spacing w:after="0" w:line="240" w:lineRule="auto"/>
+        <w:ind w:firstLine="720"/>
+        <w:rPr>
+          <w:rFonts w:ascii="Times New Roman" w:hAnsi="Times New Roman" w:cs="Times New Roman"/>
+          <w:sz w:val="24"/>
+          <w:szCs w:val="24"/>
+        </w:rPr>
+      </w:pPr>
+    </w:p>
+    <w:p>
+      <w:pPr>
+        <w:spacing w:after="0" w:line="240" w:lineRule="auto"/>
+        <w:ind w:firstLine="720"/>
+        <w:rPr>
+          <w:rFonts w:ascii="Times New Roman" w:hAnsi="Times New Roman" w:cs="Times New Roman"/>
+          <w:sz w:val="24"/>
+          <w:szCs w:val="24"/>
+        </w:rPr>
+      </w:pPr>
+    </w:p>
+    <w:p>
+      <w:pPr>
+        <w:spacing w:after="0" w:line="240" w:lineRule="auto"/>
+        <w:ind w:firstLine="720"/>
+        <w:rPr>
+          <w:rFonts w:ascii="Times New Roman" w:hAnsi="Times New Roman" w:cs="Times New Roman"/>
+          <w:sz w:val="24"/>
+          <w:szCs w:val="24"/>
+        </w:rPr>
+      </w:pPr>
+    </w:p>
+    <w:p>
+      <w:pPr>
+        <w:spacing w:after="0" w:line="240" w:lineRule="auto"/>
+        <w:ind w:firstLine="720"/>
+        <w:rPr>
+          <w:rFonts w:ascii="Times New Roman" w:hAnsi="Times New Roman" w:cs="Times New Roman"/>
+          <w:sz w:val="24"/>
+          <w:szCs w:val="24"/>
+        </w:rPr>
+      </w:pPr>
+    </w:p>
+    <w:p>
+      <w:pPr>
+        <w:spacing w:after="0" w:line="240" w:lineRule="auto"/>
+        <w:ind w:firstLine="720"/>
+        <w:rPr>
+          <w:rFonts w:ascii="Times New Roman" w:hAnsi="Times New Roman" w:cs="Times New Roman"/>
+          <w:sz w:val="24"/>
+          <w:szCs w:val="24"/>
+        </w:rPr>
+      </w:pPr>
+    </w:p>
+    <w:p>
+      <w:pPr>
+        <w:spacing w:after="0" w:line="240" w:lineRule="auto"/>
+        <w:ind w:firstLine="720"/>
+        <w:rPr>
+          <w:rFonts w:ascii="Times New Roman" w:hAnsi="Times New Roman" w:cs="Times New Roman"/>
+          <w:sz w:val="24"/>
+          <w:szCs w:val="24"/>
+        </w:rPr>
+      </w:pPr>
+    </w:p>
+    <w:p>
+      <w:pPr>
+        <w:spacing w:after="0" w:line="240" w:lineRule="auto"/>
+        <w:ind w:firstLine="720"/>
+        <w:rPr>
+          <w:rFonts w:ascii="Times New Roman" w:hAnsi="Times New Roman" w:cs="Times New Roman"/>
+          <w:sz w:val="24"/>
+          <w:szCs w:val="24"/>
+        </w:rPr>
+      </w:pPr>
+    </w:p>
+    <w:p>
+      <w:pPr>
+        <w:spacing w:after="0" w:line="240" w:lineRule="auto"/>
+        <w:ind w:firstLine="720"/>
+        <w:rPr>
+          <w:rFonts w:ascii="Times New Roman" w:hAnsi="Times New Roman" w:cs="Times New Roman"/>
+          <w:sz w:val="24"/>
+          <w:szCs w:val="24"/>
+        </w:rPr>
+      </w:pPr>
+    </w:p>
+    <w:p>
+      <w:pPr>
+        <w:spacing w:after="0" w:line="240" w:lineRule="auto"/>
+        <w:ind w:firstLine="720"/>
+        <w:rPr>
+          <w:rFonts w:ascii="Times New Roman" w:hAnsi="Times New Roman" w:cs="Times New Roman"/>
+          <w:sz w:val="24"/>
+          <w:szCs w:val="24"/>
+        </w:rPr>
+      </w:pPr>
+    </w:p>
+    <w:p>
+      <w:pPr>
+        <w:spacing w:after="0" w:line="240" w:lineRule="auto"/>
+        <w:ind w:firstLine="720"/>
+        <w:rPr>
+          <w:rFonts w:ascii="Times New Roman" w:hAnsi="Times New Roman" w:cs="Times New Roman"/>
+          <w:sz w:val="24"/>
+          <w:szCs w:val="24"/>
+        </w:rPr>
+      </w:pPr>
+    </w:p>
+    <w:p>
+      <w:pPr>
+        <w:spacing w:after="0" w:line="240" w:lineRule="auto"/>
+        <w:ind w:firstLine="720"/>
+        <w:rPr>
+          <w:rFonts w:ascii="Times New Roman" w:hAnsi="Times New Roman" w:cs="Times New Roman"/>
+          <w:sz w:val="24"/>
+          <w:szCs w:val="24"/>
+        </w:rPr>
+      </w:pPr>
+    </w:p>
+    <w:p>
+      <w:pPr>
+        <w:spacing w:after="0" w:line="240" w:lineRule="auto"/>
+        <w:ind w:firstLine="720"/>
+        <w:rPr>
+          <w:rFonts w:ascii="Times New Roman" w:hAnsi="Times New Roman" w:cs="Times New Roman"/>
+          <w:sz w:val="24"/>
+          <w:szCs w:val="24"/>
+        </w:rPr>
+      </w:pPr>
+    </w:p>
+    <w:p>
+      <w:pPr>
+        <w:spacing w:after="0" w:line="240" w:lineRule="auto"/>
+        <w:ind w:firstLine="720"/>
+        <w:rPr>
+          <w:rFonts w:ascii="Times New Roman" w:hAnsi="Times New Roman" w:cs="Times New Roman"/>
+          <w:sz w:val="24"/>
+          <w:szCs w:val="24"/>
+        </w:rPr>
+      </w:pPr>
+    </w:p>
+    <w:p>
+      <w:pPr>
+        <w:spacing w:after="0" w:line="240" w:lineRule="auto"/>
+        <w:ind w:firstLine="720"/>
+        <w:rPr>
+          <w:rFonts w:ascii="Times New Roman" w:hAnsi="Times New Roman" w:cs="Times New Roman"/>
+          <w:sz w:val="24"/>
+          <w:szCs w:val="24"/>
+        </w:rPr>
+      </w:pPr>
+      <w:r>
+        <w:rPr>
+          <w:rFonts w:ascii="Times New Roman" w:hAnsi="Times New Roman" w:cs="Times New Roman"/>
+          <w:sz w:val="24"/>
+          <w:szCs w:val="24"/>
+        </w:rPr>
         <w:t>Sources Used</w:t>
       </w:r>
     </w:p>
@@ -1673,7 +2032,7 @@
           <w:szCs w:val="24"/>
         </w:rPr>
       </w:pPr>
-      <w:hyperlink r:id="rId8" w:history="1">
+      <w:hyperlink r:id="rId9" w:history="1">
         <w:r>
           <w:rPr>
             <w:rStyle w:val="Hyperlink"/>
@@ -1706,7 +2065,7 @@
           <w:szCs w:val="24"/>
         </w:rPr>
       </w:pPr>
-      <w:hyperlink r:id="rId9" w:history="1">
+      <w:hyperlink r:id="rId10" w:history="1">
         <w:r>
           <w:rPr>
             <w:rStyle w:val="Hyperlink"/>
@@ -1739,7 +2098,7 @@
           <w:szCs w:val="24"/>
         </w:rPr>
       </w:pPr>
-      <w:hyperlink r:id="rId10" w:history="1">
+      <w:hyperlink r:id="rId11" w:history="1">
         <w:r>
           <w:rPr>
             <w:rStyle w:val="Hyperlink"/>
@@ -2725,8 +3084,8 @@
     <w:rsid w:val="000A44A9"/>
     <w:rsid w:val="0037732F"/>
     <w:rsid w:val="00384B6E"/>
+    <w:rsid w:val="004A3153"/>
     <w:rsid w:val="00B764E2"/>
-    <w:rsid w:val="00D36188"/>
     <w:rsid w:val="00EB6442"/>
   </w:rsids>
   <m:mathPr>

</xml_diff>